<commit_message>
added having a nice day wish
</commit_message>
<xml_diff>
--- a/проект_игра_1.docx
+++ b/проект_игра_1.docx
@@ -137,27 +137,7 @@
           <w:sz w:val="24"/>
           <w:szCs w:val="24"/>
         </w:rPr>
-        <w:t xml:space="preserve">д.т.н., </w:t>
-      </w:r>
-      <w:proofErr w:type="spellStart"/>
-      <w:r>
-        <w:rPr>
-          <w:rFonts w:ascii="Times New Roman" w:hAnsi="Times New Roman" w:cs="Times New Roman"/>
-          <w:bCs/>
-          <w:sz w:val="24"/>
-          <w:szCs w:val="24"/>
-        </w:rPr>
-        <w:t>проф._______Гагарина</w:t>
-      </w:r>
-      <w:proofErr w:type="spellEnd"/>
-      <w:r>
-        <w:rPr>
-          <w:rFonts w:ascii="Times New Roman" w:hAnsi="Times New Roman" w:cs="Times New Roman"/>
-          <w:bCs/>
-          <w:sz w:val="24"/>
-          <w:szCs w:val="24"/>
-        </w:rPr>
-        <w:t xml:space="preserve"> Л.Г.</w:t>
+        <w:t>д.т.н., проф._______Гагарина Л.Г.</w:t>
       </w:r>
     </w:p>
     <w:p>
@@ -486,7 +466,6 @@
           <w:szCs w:val="24"/>
         </w:rPr>
       </w:pPr>
-      <w:proofErr w:type="spellStart"/>
       <w:r>
         <w:rPr>
           <w:rFonts w:ascii="Times New Roman" w:hAnsi="Times New Roman" w:cs="Times New Roman"/>
@@ -511,16 +490,7 @@
           <w:sz w:val="24"/>
           <w:szCs w:val="24"/>
         </w:rPr>
-        <w:t>Шачнев</w:t>
-      </w:r>
-      <w:proofErr w:type="spellEnd"/>
-      <w:r>
-        <w:rPr>
-          <w:rFonts w:ascii="Times New Roman" w:hAnsi="Times New Roman" w:cs="Times New Roman"/>
-          <w:sz w:val="24"/>
-          <w:szCs w:val="24"/>
-        </w:rPr>
-        <w:t xml:space="preserve"> И.В.</w:t>
+        <w:t>Шачнев И.В.</w:t>
       </w:r>
     </w:p>
     <w:p>
@@ -655,15 +625,7 @@
         <w:t>о</w:t>
       </w:r>
       <w:r>
-        <w:t xml:space="preserve"> России. Проходя каждый уровень, герой улучшает свой город, делая его чище и ярче. Изначально город показан очень серым и пустым, а наш герой ярким и светлым, вместе с ним город с каждым пройденным уровнем </w:t>
-      </w:r>
-      <w:proofErr w:type="gramStart"/>
-      <w:r>
-        <w:t>становится всё больше похож</w:t>
-      </w:r>
-      <w:proofErr w:type="gramEnd"/>
-      <w:r>
-        <w:t xml:space="preserve"> на нашего персонажа.</w:t>
+        <w:t xml:space="preserve"> России. Проходя каждый уровень, герой улучшает свой город, делая его чище и ярче. Изначально город показан очень серым и пустым, а наш герой ярким и светлым, вместе с ним город с каждым пройденным уровнем становится всё больше похож на нашего персонажа.</w:t>
       </w:r>
     </w:p>
     <w:p>
@@ -673,15 +635,7 @@
       </w:pPr>
       <w:r>
         <w:tab/>
-        <w:t xml:space="preserve">Сражение с боссами происходит путём своевременных </w:t>
-      </w:r>
-      <w:proofErr w:type="gramStart"/>
-      <w:r>
-        <w:t>проведенный</w:t>
-      </w:r>
-      <w:proofErr w:type="gramEnd"/>
-      <w:r>
-        <w:t xml:space="preserve"> манипуляций с экраном (жесты).</w:t>
+        <w:t>Сражение с боссами происходит путём своевременных проведенный манипуляций с экраном (жесты).</w:t>
       </w:r>
     </w:p>
     <w:p>
@@ -800,7 +754,6 @@
         </w:rPr>
         <w:t xml:space="preserve">Исполнитель: компания </w:t>
       </w:r>
-      <w:proofErr w:type="spellStart"/>
       <w:r>
         <w:rPr>
           <w:szCs w:val="24"/>
@@ -809,29 +762,12 @@
         </w:rPr>
         <w:t>DreamTeam</w:t>
       </w:r>
-      <w:proofErr w:type="spellEnd"/>
       <w:r>
         <w:rPr>
           <w:szCs w:val="24"/>
           <w:u w:val="none"/>
         </w:rPr>
-        <w:t xml:space="preserve">: Золотарёв И. А., Коростелёва Н. П., Логвина Л. С., </w:t>
-      </w:r>
-      <w:proofErr w:type="spellStart"/>
-      <w:r>
-        <w:rPr>
-          <w:szCs w:val="24"/>
-          <w:u w:val="none"/>
-        </w:rPr>
-        <w:t>Шачнев</w:t>
-      </w:r>
-      <w:proofErr w:type="spellEnd"/>
-      <w:r>
-        <w:rPr>
-          <w:szCs w:val="24"/>
-          <w:u w:val="none"/>
-        </w:rPr>
-        <w:t xml:space="preserve"> И. С.</w:t>
+        <w:t>: Золотарёв И. А., Коростелёва Н. П., Логвина Л. С., Шачнев И. С.</w:t>
       </w:r>
     </w:p>
     <w:p>
@@ -1117,16 +1053,8 @@
         <w:rPr>
           <w:color w:val="000000"/>
         </w:rPr>
-        <w:t>хранения</w:t>
-      </w:r>
-      <w:proofErr w:type="gramStart"/>
-      <w:r>
-        <w:rPr>
-          <w:color w:val="000000"/>
-        </w:rPr>
-        <w:t xml:space="preserve"> .</w:t>
-      </w:r>
-      <w:proofErr w:type="gramEnd"/>
+        <w:t>хранения .</w:t>
+      </w:r>
     </w:p>
     <w:p>
       <w:pPr>
@@ -1212,42 +1140,14 @@
         <w:rPr>
           <w:color w:val="000000"/>
         </w:rPr>
-        <w:t xml:space="preserve">Управление осуществляется с помощью тапа (нажатий). Чтобы идти – тап в точку экрана, в которую нужно переместиться. Для прыжка – </w:t>
-      </w:r>
-      <w:proofErr w:type="spellStart"/>
-      <w:r>
-        <w:rPr>
-          <w:color w:val="000000"/>
-        </w:rPr>
-        <w:t>свайп</w:t>
-      </w:r>
-      <w:proofErr w:type="spellEnd"/>
-      <w:r>
-        <w:rPr>
-          <w:color w:val="000000"/>
-        </w:rPr>
-        <w:t xml:space="preserve"> в необходимую сторону. </w:t>
+        <w:t xml:space="preserve">Управление осуществляется с помощью тапа (нажатий). Чтобы идти – тап в точку экрана, в которую нужно переместиться. Для прыжка – свайп в необходимую сторону. </w:t>
       </w:r>
       <w:r>
         <w:rPr>
           <w:color w:val="000000"/>
         </w:rPr>
         <w:lastRenderedPageBreak/>
-        <w:t xml:space="preserve">Для взаимодействия с окружением использовать один тап. Для получения нового объекта </w:t>
-      </w:r>
-      <w:proofErr w:type="gramStart"/>
-      <w:r>
-        <w:rPr>
-          <w:color w:val="000000"/>
-        </w:rPr>
-        <w:t>из</w:t>
-      </w:r>
-      <w:proofErr w:type="gramEnd"/>
-      <w:r>
-        <w:rPr>
-          <w:color w:val="000000"/>
-        </w:rPr>
-        <w:t xml:space="preserve"> существующих – перетащить один предмет на другой в инвентаре (инвентарь открывается через выпадающее меню). Для броска – совершив долгое нажатие на персонажа, оттянув и выбрав траекторию броска. В сражениях с боссами используется </w:t>
+        <w:t xml:space="preserve">Для взаимодействия с окружением использовать один тап. Для получения нового объекта из существующих – перетащить один предмет на другой в инвентаре (инвентарь открывается через выпадающее меню). Для броска – совершив долгое нажатие на персонажа, оттянув и выбрав траекторию броска. В сражениях с боссами используется </w:t>
       </w:r>
       <w:r>
         <w:rPr>
@@ -1311,21 +1211,7 @@
         <w:rPr>
           <w:color w:val="000000"/>
         </w:rPr>
-        <w:t xml:space="preserve">по </w:t>
-      </w:r>
-      <w:proofErr w:type="spellStart"/>
-      <w:r>
-        <w:rPr>
-          <w:color w:val="000000"/>
-        </w:rPr>
-        <w:t>свайпам</w:t>
-      </w:r>
-      <w:proofErr w:type="spellEnd"/>
-      <w:r>
-        <w:rPr>
-          <w:color w:val="000000"/>
-        </w:rPr>
-        <w:t>.</w:t>
+        <w:t>по свайпам.</w:t>
       </w:r>
     </w:p>
     <w:p>
@@ -1589,21 +1475,7 @@
         <w:rPr>
           <w:color w:val="000000"/>
         </w:rPr>
-        <w:t xml:space="preserve">» необходимо программное устройство на операционной системе </w:t>
-      </w:r>
-      <w:proofErr w:type="spellStart"/>
-      <w:r>
-        <w:rPr>
-          <w:color w:val="000000"/>
-        </w:rPr>
-        <w:t>Андроид</w:t>
-      </w:r>
-      <w:proofErr w:type="spellEnd"/>
-      <w:r>
-        <w:rPr>
-          <w:color w:val="000000"/>
-        </w:rPr>
-        <w:t xml:space="preserve"> (</w:t>
+        <w:t>» необходимо программное устройство на операционной системе Андроид (</w:t>
       </w:r>
       <w:r>
         <w:rPr>
@@ -1638,37 +1510,12 @@
           <w:lang w:val="en-US"/>
         </w:rPr>
       </w:pPr>
-      <w:proofErr w:type="spellStart"/>
       <w:r>
         <w:rPr>
           <w:color w:val="000000"/>
           <w:lang w:val="en-US"/>
         </w:rPr>
-        <w:t>Процессор</w:t>
-      </w:r>
-      <w:proofErr w:type="spellEnd"/>
-      <w:r>
-        <w:rPr>
-          <w:color w:val="000000"/>
-          <w:lang w:val="en-US"/>
-        </w:rPr>
-        <w:t xml:space="preserve"> 1,8 </w:t>
-      </w:r>
-      <w:proofErr w:type="spellStart"/>
-      <w:r>
-        <w:rPr>
-          <w:color w:val="000000"/>
-          <w:lang w:val="en-US"/>
-        </w:rPr>
-        <w:t>ГГц</w:t>
-      </w:r>
-      <w:proofErr w:type="spellEnd"/>
-      <w:r>
-        <w:rPr>
-          <w:color w:val="000000"/>
-          <w:lang w:val="en-US"/>
-        </w:rPr>
-        <w:t>;</w:t>
+        <w:t>Процессор 1,8 ГГц;</w:t>
       </w:r>
     </w:p>
     <w:p>
@@ -1761,35 +1608,7 @@
         <w:rPr>
           <w:color w:val="000000"/>
         </w:rPr>
-        <w:t xml:space="preserve">, поддерживающий </w:t>
-      </w:r>
-      <w:proofErr w:type="spellStart"/>
-      <w:r>
-        <w:rPr>
-          <w:color w:val="000000"/>
-        </w:rPr>
-        <w:t>мультитач</w:t>
-      </w:r>
-      <w:proofErr w:type="spellEnd"/>
-      <w:r>
-        <w:rPr>
-          <w:color w:val="000000"/>
-        </w:rPr>
-        <w:t xml:space="preserve"> (минимум 2 </w:t>
-      </w:r>
-      <w:proofErr w:type="gramStart"/>
-      <w:r>
-        <w:rPr>
-          <w:color w:val="000000"/>
-        </w:rPr>
-        <w:t>одновременных</w:t>
-      </w:r>
-      <w:proofErr w:type="gramEnd"/>
-      <w:r>
-        <w:rPr>
-          <w:color w:val="000000"/>
-        </w:rPr>
-        <w:t xml:space="preserve"> нажатия)</w:t>
+        <w:t>, поддерживающий мультитач (минимум 2 одновременных нажатия)</w:t>
       </w:r>
     </w:p>
     <w:p>
@@ -1961,7 +1780,6 @@
         </w:rPr>
         <w:t xml:space="preserve"> являются игра </w:t>
       </w:r>
-      <w:proofErr w:type="spellStart"/>
       <w:r>
         <w:rPr>
           <w:color w:val="000000"/>
@@ -1976,21 +1794,18 @@
         </w:rPr>
         <w:t>achinarium</w:t>
       </w:r>
-      <w:proofErr w:type="spellEnd"/>
       <w:r>
         <w:rPr>
           <w:color w:val="000000"/>
         </w:rPr>
         <w:t xml:space="preserve">, </w:t>
       </w:r>
-      <w:proofErr w:type="spellStart"/>
       <w:r>
         <w:rPr>
           <w:color w:val="000000"/>
         </w:rPr>
         <w:t>Саморост</w:t>
       </w:r>
-      <w:proofErr w:type="spellEnd"/>
       <w:r>
         <w:rPr>
           <w:color w:val="000000"/>
@@ -2381,15 +2196,7 @@
         <w:ind w:left="630" w:firstLine="0"/>
       </w:pPr>
       <w:r>
-        <w:t>После передачи Исполнителем отдельного функционального модуля программы Заказчику, последний имеет право тестировать модуль в течени</w:t>
-      </w:r>
-      <w:proofErr w:type="gramStart"/>
-      <w:r>
-        <w:t>и</w:t>
-      </w:r>
-      <w:proofErr w:type="gramEnd"/>
-      <w:r>
-        <w:t xml:space="preserve"> 7 дней. После тестирования Заказчик должен принять работу по данному этапу или в письменном виде изложить причину отказа принятия. В случае обоснованного отказа Исполнитель обязуется доработать модуль.</w:t>
+        <w:t>После передачи Исполнителем отдельного функционального модуля программы Заказчику, последний имеет право тестировать модуль в течении 7 дней. После тестирования Заказчик должен принять работу по данному этапу или в письменном виде изложить причину отказа принятия. В случае обоснованного отказа Исполнитель обязуется доработать модуль.</w:t>
       </w:r>
     </w:p>
     <w:p>
@@ -2690,21 +2497,7 @@
               <w:rPr>
                 <w:sz w:val="24"/>
               </w:rPr>
-              <w:t xml:space="preserve">модели. </w:t>
-            </w:r>
-            <w:proofErr w:type="spellStart"/>
-            <w:r>
-              <w:rPr>
-                <w:sz w:val="24"/>
-              </w:rPr>
-              <w:t>Рефакторинг</w:t>
-            </w:r>
-            <w:proofErr w:type="spellEnd"/>
-            <w:r>
-              <w:rPr>
-                <w:sz w:val="24"/>
-              </w:rPr>
-              <w:t>.</w:t>
+              <w:t>модели. Рефакторинг.</w:t>
             </w:r>
           </w:p>
         </w:tc>
@@ -2818,7 +2611,6 @@
               </w:rPr>
               <w:t xml:space="preserve">, </w:t>
             </w:r>
-            <w:proofErr w:type="spellStart"/>
             <w:r>
               <w:rPr>
                 <w:sz w:val="24"/>
@@ -2826,7 +2618,6 @@
               </w:rPr>
               <w:t>UseCase</w:t>
             </w:r>
-            <w:proofErr w:type="spellEnd"/>
           </w:p>
         </w:tc>
       </w:tr>
@@ -2937,35 +2728,7 @@
               <w:rPr>
                 <w:sz w:val="24"/>
               </w:rPr>
-              <w:t xml:space="preserve">Перечень используемых технологий. Декомпозиция </w:t>
-            </w:r>
-            <w:proofErr w:type="spellStart"/>
-            <w:r>
-              <w:rPr>
-                <w:sz w:val="24"/>
-              </w:rPr>
-              <w:t>системаы</w:t>
-            </w:r>
-            <w:proofErr w:type="spellEnd"/>
-            <w:r>
-              <w:rPr>
-                <w:sz w:val="24"/>
-              </w:rPr>
-              <w:t>. Готовый список необходимых задач и порядок их выполнени</w:t>
-            </w:r>
-            <w:proofErr w:type="gramStart"/>
-            <w:r>
-              <w:rPr>
-                <w:sz w:val="24"/>
-              </w:rPr>
-              <w:t>я(</w:t>
-            </w:r>
-            <w:proofErr w:type="gramEnd"/>
-            <w:r>
-              <w:rPr>
-                <w:sz w:val="24"/>
-              </w:rPr>
-              <w:t>приоритет)</w:t>
+              <w:t>Перечень используемых технологий. Декомпозиция системаы. Готовый список необходимых задач и порядок их выполнения(приоритет)</w:t>
             </w:r>
           </w:p>
         </w:tc>
@@ -3009,21 +2772,7 @@
               <w:rPr>
                 <w:sz w:val="24"/>
               </w:rPr>
-              <w:t xml:space="preserve">Выбор модели ЖЦ. Кодирование и отладка </w:t>
-            </w:r>
-            <w:proofErr w:type="gramStart"/>
-            <w:r>
-              <w:rPr>
-                <w:sz w:val="24"/>
-              </w:rPr>
-              <w:t>ПО</w:t>
-            </w:r>
-            <w:proofErr w:type="gramEnd"/>
-            <w:r>
-              <w:rPr>
-                <w:sz w:val="24"/>
-              </w:rPr>
-              <w:t>.</w:t>
+              <w:t>Выбор модели ЖЦ. Кодирование и отладка ПО.</w:t>
             </w:r>
           </w:p>
         </w:tc>
@@ -3061,21 +2810,7 @@
               <w:rPr>
                 <w:sz w:val="24"/>
               </w:rPr>
-              <w:t xml:space="preserve">Составления этапов проектов в </w:t>
-            </w:r>
-            <w:proofErr w:type="spellStart"/>
-            <w:r>
-              <w:rPr>
-                <w:sz w:val="24"/>
-              </w:rPr>
-              <w:t>соответсвтии</w:t>
-            </w:r>
-            <w:proofErr w:type="spellEnd"/>
-            <w:r>
-              <w:rPr>
-                <w:sz w:val="24"/>
-              </w:rPr>
-              <w:t xml:space="preserve"> с ЖЦ. Доработка проекта.</w:t>
+              <w:t>Составления этапов проектов в соответсвтии с ЖЦ. Доработка проекта.</w:t>
             </w:r>
           </w:p>
         </w:tc>
@@ -3119,16 +2854,8 @@
               <w:rPr>
                 <w:sz w:val="24"/>
               </w:rPr>
-              <w:t xml:space="preserve">Тестирование </w:t>
-            </w:r>
-            <w:proofErr w:type="gramStart"/>
-            <w:r>
-              <w:rPr>
-                <w:sz w:val="24"/>
-              </w:rPr>
-              <w:t>ПО</w:t>
-            </w:r>
-            <w:proofErr w:type="gramEnd"/>
+              <w:t>Тестирование ПО</w:t>
+            </w:r>
             <w:r>
               <w:rPr>
                 <w:sz w:val="24"/>
@@ -3171,16 +2898,8 @@
               <w:rPr>
                 <w:sz w:val="24"/>
               </w:rPr>
-              <w:t xml:space="preserve">Проверка приложения в соответствии со всеми техниками </w:t>
-            </w:r>
-            <w:proofErr w:type="gramStart"/>
-            <w:r>
-              <w:rPr>
-                <w:sz w:val="24"/>
-              </w:rPr>
-              <w:t>тест-дизайна</w:t>
-            </w:r>
-            <w:proofErr w:type="gramEnd"/>
+              <w:t>Проверка приложения в соответствии со всеми техниками тест-дизайна</w:t>
+            </w:r>
           </w:p>
         </w:tc>
       </w:tr>
@@ -3350,49 +3069,7 @@
               <w:rPr>
                 <w:sz w:val="24"/>
               </w:rPr>
-              <w:t xml:space="preserve">Оценка </w:t>
-            </w:r>
-            <w:proofErr w:type="gramStart"/>
-            <w:r>
-              <w:rPr>
-                <w:sz w:val="24"/>
-              </w:rPr>
-              <w:t>ПО</w:t>
-            </w:r>
-            <w:proofErr w:type="gramEnd"/>
-            <w:r>
-              <w:rPr>
-                <w:sz w:val="24"/>
-              </w:rPr>
-              <w:t xml:space="preserve"> в соответствии с методом функциональных точек. </w:t>
-            </w:r>
-            <w:proofErr w:type="spellStart"/>
-            <w:r>
-              <w:rPr>
-                <w:sz w:val="24"/>
-              </w:rPr>
-              <w:t>Сровнение</w:t>
-            </w:r>
-            <w:proofErr w:type="spellEnd"/>
-            <w:r>
-              <w:rPr>
-                <w:sz w:val="24"/>
-              </w:rPr>
-              <w:t xml:space="preserve"> с реальным размером </w:t>
-            </w:r>
-            <w:proofErr w:type="gramStart"/>
-            <w:r>
-              <w:rPr>
-                <w:sz w:val="24"/>
-              </w:rPr>
-              <w:t>ПО</w:t>
-            </w:r>
-            <w:proofErr w:type="gramEnd"/>
-            <w:r>
-              <w:rPr>
-                <w:sz w:val="24"/>
-              </w:rPr>
-              <w:t>.</w:t>
+              <w:t>Оценка ПО в соответствии с методом функциональных точек. Сровнение с реальным размером ПО.</w:t>
             </w:r>
           </w:p>
         </w:tc>
@@ -3494,7 +3171,9 @@
         <w:spacing w:before="120"/>
         <w:ind w:left="630"/>
         <w:rPr>
-          <w:color w:val="000000"/>
+          <w:rFonts w:ascii="Times New Roman" w:hAnsi="Times New Roman" w:cs="Times New Roman"/>
+          <w:sz w:val="24"/>
+          <w:szCs w:val="24"/>
         </w:rPr>
       </w:pPr>
       <w:r>
@@ -3545,6 +3224,24 @@
         </w:rPr>
         <w:tab/>
         <w:t>Федоров  А. Р.</w:t>
+      </w:r>
+    </w:p>
+    <w:p>
+      <w:pPr>
+        <w:pStyle w:val="ad"/>
+        <w:spacing w:before="120"/>
+        <w:ind w:left="630"/>
+        <w:rPr>
+          <w:color w:val="000000"/>
+        </w:rPr>
+      </w:pPr>
+      <w:r>
+        <w:rPr>
+          <w:rFonts w:ascii="Times New Roman" w:hAnsi="Times New Roman" w:cs="Times New Roman"/>
+          <w:sz w:val="24"/>
+          <w:szCs w:val="24"/>
+        </w:rPr>
+        <w:t>Удачного дня!</w:t>
       </w:r>
     </w:p>
     <w:sectPr>
@@ -5819,7 +5516,7 @@
 </file>
 
 <file path=customXml/itemProps1.xml><?xml version="1.0" encoding="utf-8"?>
-<ds:datastoreItem xmlns:ds="http://schemas.openxmlformats.org/officeDocument/2006/customXml" ds:itemID="{7EC61048-9C87-486F-9F1B-5984342C6B98}">
+<ds:datastoreItem xmlns:ds="http://schemas.openxmlformats.org/officeDocument/2006/customXml" ds:itemID="{06FAB0BB-BC9E-4973-AD22-6E532DF0585D}">
   <ds:schemaRefs>
     <ds:schemaRef ds:uri="http://schemas.openxmlformats.org/officeDocument/2006/bibliography"/>
   </ds:schemaRefs>

</xml_diff>